<commit_message>
added external config and loadout
</commit_message>
<xml_diff>
--- a/Helldivers2_Mithelfer.docx
+++ b/Helldivers2_Mithelfer.docx
@@ -15,7 +15,21 @@
           <w:sz w:val="72"/>
           <w:szCs w:val="72"/>
         </w:rPr>
-        <w:t>Helldivers 2 Ausrüstungshelfer</w:t>
+        <w:t xml:space="preserve">Helldivers 2 </w:t>
+      </w:r>
+      <w:r>
+        <w:rPr>
+          <w:sz w:val="72"/>
+          <w:szCs w:val="72"/>
+        </w:rPr>
+        <w:t>A</w:t>
+      </w:r>
+      <w:r>
+        <w:rPr>
+          <w:sz w:val="72"/>
+          <w:szCs w:val="72"/>
+        </w:rPr>
+        <w:t>usrüstungshelfer</w:t>
       </w:r>
     </w:p>
     <w:p>
@@ -213,11 +227,9 @@
           <w:numId w:val="1"/>
         </w:numPr>
       </w:pPr>
-      <w:proofErr w:type="spellStart"/>
       <w:r>
         <w:t>Tkinter</w:t>
       </w:r>
-      <w:proofErr w:type="spellEnd"/>
     </w:p>
     <w:p>
       <w:pPr>
@@ -251,11 +263,9 @@
           <w:numId w:val="1"/>
         </w:numPr>
       </w:pPr>
-      <w:proofErr w:type="spellStart"/>
       <w:r>
         <w:t>os</w:t>
       </w:r>
-      <w:proofErr w:type="spellEnd"/>
     </w:p>
     <w:p>
       <w:pPr>
@@ -265,11 +275,9 @@
           <w:numId w:val="1"/>
         </w:numPr>
       </w:pPr>
-      <w:proofErr w:type="spellStart"/>
       <w:r>
         <w:t>logging</w:t>
       </w:r>
-      <w:proofErr w:type="spellEnd"/>
     </w:p>
     <w:p>
       <w:pPr>
@@ -279,11 +287,9 @@
           <w:numId w:val="1"/>
         </w:numPr>
       </w:pPr>
-      <w:proofErr w:type="spellStart"/>
       <w:r>
         <w:t>yaml</w:t>
       </w:r>
-      <w:proofErr w:type="spellEnd"/>
     </w:p>
     <w:p>
       <w:pPr>
@@ -346,13 +352,8 @@
           <w:numId w:val="2"/>
         </w:numPr>
       </w:pPr>
-      <w:proofErr w:type="spellStart"/>
-      <w:r>
-        <w:t>python</w:t>
-      </w:r>
-      <w:proofErr w:type="spellEnd"/>
-      <w:r>
-        <w:t xml:space="preserve"> ==3.10.11</w:t>
+      <w:r>
+        <w:t>python ==3.10.11</w:t>
       </w:r>
     </w:p>
     <w:p>
@@ -363,13 +364,8 @@
           <w:numId w:val="2"/>
         </w:numPr>
       </w:pPr>
-      <w:proofErr w:type="spellStart"/>
-      <w:r>
-        <w:t>pillow</w:t>
-      </w:r>
-      <w:proofErr w:type="spellEnd"/>
-      <w:r>
-        <w:t xml:space="preserve"> == 10.4.0</w:t>
+      <w:r>
+        <w:t>pillow == 10.4.0</w:t>
       </w:r>
     </w:p>
     <w:p>
@@ -380,13 +376,8 @@
           <w:numId w:val="2"/>
         </w:numPr>
       </w:pPr>
-      <w:proofErr w:type="spellStart"/>
-      <w:r>
-        <w:t>PyYAML</w:t>
-      </w:r>
-      <w:proofErr w:type="spellEnd"/>
-      <w:r>
-        <w:t xml:space="preserve"> == 6.0.1</w:t>
+      <w:r>
+        <w:t>PyYAML == 6.0.1</w:t>
       </w:r>
     </w:p>
     <w:p>
@@ -399,33 +390,12 @@
     </w:p>
     <w:p>
       <w:r>
-        <w:t xml:space="preserve">Alle Voraussetzungen kann durch </w:t>
-      </w:r>
-      <w:proofErr w:type="spellStart"/>
-      <w:r>
-        <w:t>pip</w:t>
-      </w:r>
-      <w:proofErr w:type="spellEnd"/>
-      <w:r>
-        <w:t xml:space="preserve"> und req.txt Datei automatisch installieren.</w:t>
-      </w:r>
-    </w:p>
-    <w:p>
-      <w:proofErr w:type="spellStart"/>
-      <w:r>
-        <w:t>pip</w:t>
-      </w:r>
-      <w:proofErr w:type="spellEnd"/>
-      <w:r>
-        <w:t xml:space="preserve"> </w:t>
-      </w:r>
-      <w:proofErr w:type="spellStart"/>
-      <w:r>
-        <w:t>install</w:t>
-      </w:r>
-      <w:proofErr w:type="spellEnd"/>
-      <w:r>
-        <w:t xml:space="preserve"> -r req.txt</w:t>
+        <w:t>Alle Voraussetzungen kann durch pip und req.txt Datei automatisch installieren.</w:t>
+      </w:r>
+    </w:p>
+    <w:p>
+      <w:r>
+        <w:t>pip install -r req.txt</w:t>
       </w:r>
     </w:p>
     <w:p>
@@ -808,13 +778,8 @@
         <w:t xml:space="preserve">Hier kann man die Schwierigkeit und </w:t>
       </w:r>
       <w:r>
-        <w:t xml:space="preserve">der </w:t>
-      </w:r>
-      <w:proofErr w:type="spellStart"/>
-      <w:r>
-        <w:t>Feindetyp</w:t>
-      </w:r>
-      <w:proofErr w:type="spellEnd"/>
+        <w:t>der Feindetyp</w:t>
+      </w:r>
       <w:r>
         <w:t xml:space="preserve"> wählen</w:t>
       </w:r>
@@ -834,6 +799,9 @@
         <w:jc w:val="center"/>
       </w:pPr>
       <w:r>
+        <w:rPr>
+          <w:noProof/>
+        </w:rPr>
         <w:drawing>
           <wp:inline distT="0" distB="0" distL="0" distR="0" wp14:anchorId="06847260" wp14:editId="18CA79B9">
             <wp:extent cx="3760748" cy="3348110"/>
@@ -1012,18 +980,11 @@
     <w:p>
       <w:r>
         <w:tab/>
-      </w:r>
-      <w:proofErr w:type="spellStart"/>
-      <w:r>
         <w:t>show_main_</w:t>
       </w:r>
       <w:proofErr w:type="gramStart"/>
       <w:r>
-        <w:t>ui</w:t>
-      </w:r>
-      <w:proofErr w:type="spellEnd"/>
-      <w:r>
-        <w:t>(</w:t>
+        <w:t>ui(</w:t>
       </w:r>
       <w:proofErr w:type="gramEnd"/>
       <w:r>
@@ -1032,63 +993,23 @@
     </w:p>
     <w:p>
       <w:r>
-        <w:t>Die Funktion `</w:t>
-      </w:r>
-      <w:proofErr w:type="spellStart"/>
-      <w:r>
-        <w:t>show_main_</w:t>
+        <w:t>Die Funktion `show_main_</w:t>
       </w:r>
       <w:proofErr w:type="gramStart"/>
       <w:r>
-        <w:t>ui</w:t>
-      </w:r>
-      <w:proofErr w:type="spellEnd"/>
-      <w:r>
-        <w:t>(</w:t>
+        <w:t>ui(</w:t>
       </w:r>
       <w:proofErr w:type="gramEnd"/>
       <w:r>
-        <w:t>)` dient als Haupteinstiegspunkt für die Helldivers 2-Ausrüstungshelfer-Software und initialisiert die Benutzeroberfläche. Zuerst wird eine Titelleiste mit einem Startknopf angezeigt, der bei Betätigung zur Hauptansicht überleitet. Diese Hauptansicht beinhaltet das Laden von Bildern, die Einrichtung einer Beschriftung zur Auswahl des Gegnertyps und des Schwierigkeitsgrades sowie Schaltflächen zum Starten der Analyse. Weiterhin gibt es ein Eingabefeld zur Auswahl des Gegnertyps ("Terminiden", "Roboter" oder "Illuminierten"), und die Auswahl wird in einem Label auf der Hauptseite angezeigt. Ein "Jetzt analysieren"-Button löst bei Klick die Funktion `</w:t>
-      </w:r>
-      <w:proofErr w:type="spellStart"/>
-      <w:r>
-        <w:t>on_</w:t>
+        <w:t>)` dient als Haupteinstiegspunkt für die Helldivers 2-Ausrüstungshelfer-Software und initialisiert die Benutzeroberfläche. Zuerst wird eine Titelleiste mit einem Startknopf angezeigt, der bei Betätigung zur Hauptansicht überleitet. Diese Hauptansicht beinhaltet das Laden von Bildern, die Einrichtung einer Beschriftung zur Auswahl des Gegnertyps und des Schwierigkeitsgrades sowie Schaltflächen zum Starten der Analyse. Weiterhin gibt es ein Eingabefeld zur Auswahl des Gegnertyps ("Terminiden", "Roboter" oder "Illuminierten"), und die Auswahl wird in einem Label auf der Hauptseite angezeigt. Ein "Jetzt analysieren"-Button löst bei Klick die Funktion `on_</w:t>
       </w:r>
       <w:proofErr w:type="gramStart"/>
       <w:r>
-        <w:t>submit</w:t>
-      </w:r>
-      <w:proofErr w:type="spellEnd"/>
-      <w:r>
-        <w:t>(</w:t>
+        <w:t>submit(</w:t>
       </w:r>
       <w:proofErr w:type="gramEnd"/>
       <w:r>
-        <w:t>)` aus, welche die Variablen `</w:t>
-      </w:r>
-      <w:proofErr w:type="spellStart"/>
-      <w:r>
-        <w:t>weapon_output</w:t>
-      </w:r>
-      <w:proofErr w:type="spellEnd"/>
-      <w:r>
-        <w:t>`, `</w:t>
-      </w:r>
-      <w:proofErr w:type="spellStart"/>
-      <w:r>
-        <w:t>weapon_imgs</w:t>
-      </w:r>
-      <w:proofErr w:type="spellEnd"/>
-      <w:r>
-        <w:t>` und `</w:t>
-      </w:r>
-      <w:proofErr w:type="spellStart"/>
-      <w:r>
-        <w:t>result_label</w:t>
-      </w:r>
-      <w:proofErr w:type="spellEnd"/>
-      <w:r>
-        <w:t>` aufruft. Zudem wird ein Rahmen zur Anzeige von Waffenbildern eingerichtet, und der Gegnertyp sowie der Schwierigkeitsgrad werden basierend auf den Eingabewerten aktualisiert. Die Bilder der verschiedenen Waffen sind in separaten Variablen gespeichert. Abschließend wird das Hauptfenster mit dem festgelegten Titel und der Größe erstellt. Wenn das Skript direkt ausgeführt wird, erscheint zunächst der Startbildschirm, bevor die Hauptbenutzeroberfläche angezeigt wird.</w:t>
+        <w:t>)` aus, welche die Variablen `weapon_output`, `weapon_imgs` und `result_label` aufruft. Zudem wird ein Rahmen zur Anzeige von Waffenbildern eingerichtet, und der Gegnertyp sowie der Schwierigkeitsgrad werden basierend auf den Eingabewerten aktualisiert. Die Bilder der verschiedenen Waffen sind in separaten Variablen gespeichert. Abschließend wird das Hauptfenster mit dem festgelegten Titel und der Größe erstellt. Wenn das Skript direkt ausgeführt wird, erscheint zunächst der Startbildschirm, bevor die Hauptbenutzeroberfläche angezeigt wird.</w:t>
       </w:r>
     </w:p>
     <w:p>
@@ -1115,44 +1036,12 @@
         <w:t>3</w:t>
       </w:r>
       <w:r>
-        <w:t xml:space="preserve">. </w:t>
-      </w:r>
-      <w:proofErr w:type="spellStart"/>
-      <w:r>
-        <w:t>Nassi</w:t>
-      </w:r>
-      <w:proofErr w:type="spellEnd"/>
-      <w:r>
-        <w:t>-</w:t>
-      </w:r>
-      <w:proofErr w:type="spellStart"/>
-      <w:r>
-        <w:t>Shneiderman</w:t>
-      </w:r>
-      <w:proofErr w:type="spellEnd"/>
-      <w:r>
-        <w:t>-Diagramm</w:t>
-      </w:r>
-    </w:p>
-    <w:p>
-      <w:r>
-        <w:t xml:space="preserve">Hier steht unser </w:t>
-      </w:r>
-      <w:proofErr w:type="spellStart"/>
-      <w:r>
-        <w:t>Nassi</w:t>
-      </w:r>
-      <w:proofErr w:type="spellEnd"/>
-      <w:r>
-        <w:t>-</w:t>
-      </w:r>
-      <w:proofErr w:type="spellStart"/>
-      <w:r>
-        <w:t>Shneiderman</w:t>
-      </w:r>
-      <w:proofErr w:type="spellEnd"/>
-      <w:r>
-        <w:t>-Diagramm</w:t>
+        <w:t>. Nassi-Shneiderman-Diagramm</w:t>
+      </w:r>
+    </w:p>
+    <w:p>
+      <w:r>
+        <w:t>Hier steht unser Nassi-Shneiderman-Diagramm</w:t>
       </w:r>
     </w:p>
     <w:p>
@@ -1430,12 +1319,10 @@
       <w:r>
         <w:t xml:space="preserve">haben wir </w:t>
       </w:r>
-      <w:proofErr w:type="spellStart"/>
       <w:proofErr w:type="gramStart"/>
       <w:r>
         <w:t>os.path</w:t>
       </w:r>
-      <w:proofErr w:type="spellEnd"/>
       <w:proofErr w:type="gramEnd"/>
       <w:r>
         <w:t xml:space="preserve"> verwendet. </w:t>
@@ -1490,7 +1377,22 @@
     </w:p>
     <w:p>
       <w:r>
-        <w:t>(Quellenangaben nach IEEE)</w:t>
+        <w:t>Abbildung 4 Shun Yiu, Yeung</w:t>
+      </w:r>
+    </w:p>
+    <w:p>
+      <w:r>
+        <w:t>Abbildung 1 Shun Yiu, Yeung</w:t>
+      </w:r>
+    </w:p>
+    <w:p>
+      <w:r>
+        <w:t>Abbildung 2 Shun Yiu, Yeung</w:t>
+      </w:r>
+    </w:p>
+    <w:p>
+      <w:r>
+        <w:t>Abbildung 3 Shun Yiu, Yeung</w:t>
       </w:r>
     </w:p>
     <w:p>

</xml_diff>